<commit_message>
Implemented Player Match History
</commit_message>
<xml_diff>
--- a/DODesign.docx
+++ b/DODesign.docx
@@ -680,6 +680,394 @@
       <w:r>
         <w:t>No multiplayer.</w:t>
       </w:r>
+    </w:p>
+    <w:p>
+      <w:pPr>
+        <w:pStyle w:val="ListParagraph"/>
+        <w:numPr>
+          <w:ilvl w:val="0"/>
+          <w:numId w:val="1"/>
+        </w:numPr>
+      </w:pPr>
+      <w:r>
+        <w:t>Cogs:</w:t>
+      </w:r>
+    </w:p>
+    <w:p>
+      <w:pPr>
+        <w:pStyle w:val="ListParagraph"/>
+        <w:numPr>
+          <w:ilvl w:val="1"/>
+          <w:numId w:val="1"/>
+        </w:numPr>
+      </w:pPr>
+      <w:r>
+        <w:t>General – Holds general stuff</w:t>
+      </w:r>
+    </w:p>
+    <w:p>
+      <w:pPr>
+        <w:pStyle w:val="ListParagraph"/>
+        <w:numPr>
+          <w:ilvl w:val="1"/>
+          <w:numId w:val="1"/>
+        </w:numPr>
+      </w:pPr>
+      <w:r>
+        <w:t>Calculator – For math, wolfram alpha</w:t>
+      </w:r>
+    </w:p>
+    <w:p>
+      <w:pPr>
+        <w:pStyle w:val="ListParagraph"/>
+        <w:numPr>
+          <w:ilvl w:val="1"/>
+          <w:numId w:val="1"/>
+        </w:numPr>
+      </w:pPr>
+      <w:r>
+        <w:t>Info Search – For google, wiki, and SIRI type searches</w:t>
+      </w:r>
+    </w:p>
+    <w:p>
+      <w:pPr>
+        <w:pStyle w:val="ListParagraph"/>
+        <w:numPr>
+          <w:ilvl w:val="1"/>
+          <w:numId w:val="1"/>
+        </w:numPr>
+      </w:pPr>
+      <w:r>
+        <w:t>Trivia – For holding trivia sessions</w:t>
+      </w:r>
+    </w:p>
+    <w:p>
+      <w:pPr>
+        <w:pStyle w:val="ListParagraph"/>
+        <w:numPr>
+          <w:ilvl w:val="1"/>
+          <w:numId w:val="1"/>
+        </w:numPr>
+      </w:pPr>
+      <w:r>
+        <w:t>Music – Play music, create playlists.</w:t>
+      </w:r>
+    </w:p>
+    <w:p>
+      <w:pPr>
+        <w:pStyle w:val="ListParagraph"/>
+        <w:numPr>
+          <w:ilvl w:val="1"/>
+          <w:numId w:val="1"/>
+        </w:numPr>
+      </w:pPr>
+      <w:proofErr w:type="spellStart"/>
+      <w:r>
+        <w:t>LoL</w:t>
+      </w:r>
+      <w:proofErr w:type="spellEnd"/>
+      <w:r>
+        <w:t xml:space="preserve"> – Search players, champions, items, spells, art, lore, statistics</w:t>
+      </w:r>
+    </w:p>
+    <w:p>
+      <w:pPr>
+        <w:pStyle w:val="ListParagraph"/>
+        <w:numPr>
+          <w:ilvl w:val="1"/>
+          <w:numId w:val="1"/>
+        </w:numPr>
+      </w:pPr>
+      <w:r>
+        <w:t>D&amp;D – Search 5e content, roll die.</w:t>
+      </w:r>
+    </w:p>
+    <w:p>
+      <w:pPr>
+        <w:pStyle w:val="ListParagraph"/>
+        <w:numPr>
+          <w:ilvl w:val="1"/>
+          <w:numId w:val="1"/>
+        </w:numPr>
+      </w:pPr>
+      <w:r>
+        <w:t>RPG – Manage the RPG game for each user.</w:t>
+      </w:r>
+    </w:p>
+    <w:p>
+      <w:pPr>
+        <w:pStyle w:val="ListParagraph"/>
+        <w:numPr>
+          <w:ilvl w:val="1"/>
+          <w:numId w:val="1"/>
+        </w:numPr>
+      </w:pPr>
+      <w:r>
+        <w:t xml:space="preserve">Database Manager – Manage database for </w:t>
+      </w:r>
+      <w:proofErr w:type="spellStart"/>
+      <w:r>
+        <w:t>LoL</w:t>
+      </w:r>
+      <w:proofErr w:type="spellEnd"/>
+      <w:r>
+        <w:t>, Trivia, Music, and D&amp;D</w:t>
+      </w:r>
+    </w:p>
+    <w:p>
+      <w:pPr>
+        <w:pStyle w:val="ListParagraph"/>
+        <w:numPr>
+          <w:ilvl w:val="1"/>
+          <w:numId w:val="1"/>
+        </w:numPr>
+      </w:pPr>
+      <w:r>
+        <w:t>Cache Manager – Manage cache for all searches and queries.</w:t>
+      </w:r>
+    </w:p>
+    <w:p>
+      <w:pPr>
+        <w:pStyle w:val="ListParagraph"/>
+        <w:numPr>
+          <w:ilvl w:val="1"/>
+          <w:numId w:val="1"/>
+        </w:numPr>
+      </w:pPr>
+      <w:r>
+        <w:t xml:space="preserve">File Manager – Manage files for </w:t>
+      </w:r>
+      <w:proofErr w:type="spellStart"/>
+      <w:r>
+        <w:t>LoL</w:t>
+      </w:r>
+      <w:proofErr w:type="spellEnd"/>
+      <w:r>
+        <w:t>, Trivia, and Music.</w:t>
+      </w:r>
+    </w:p>
+    <w:p>
+      <w:pPr>
+        <w:pStyle w:val="ListParagraph"/>
+        <w:numPr>
+          <w:ilvl w:val="1"/>
+          <w:numId w:val="1"/>
+        </w:numPr>
+      </w:pPr>
+      <w:r>
+        <w:t>Download Manager – Download songs for Music, etc.</w:t>
+      </w:r>
+    </w:p>
+    <w:p>
+      <w:pPr>
+        <w:pStyle w:val="ListParagraph"/>
+        <w:numPr>
+          <w:ilvl w:val="0"/>
+          <w:numId w:val="1"/>
+        </w:numPr>
+      </w:pPr>
+      <w:proofErr w:type="spellStart"/>
+      <w:r>
+        <w:t>LoL</w:t>
+      </w:r>
+      <w:proofErr w:type="spellEnd"/>
+    </w:p>
+    <w:p>
+      <w:pPr>
+        <w:pStyle w:val="ListParagraph"/>
+        <w:numPr>
+          <w:ilvl w:val="1"/>
+          <w:numId w:val="1"/>
+        </w:numPr>
+      </w:pPr>
+      <w:r>
+        <w:t>Commands:</w:t>
+      </w:r>
+    </w:p>
+    <w:p>
+      <w:pPr>
+        <w:pStyle w:val="ListParagraph"/>
+        <w:numPr>
+          <w:ilvl w:val="2"/>
+          <w:numId w:val="1"/>
+        </w:numPr>
+      </w:pPr>
+      <w:proofErr w:type="spellStart"/>
+      <w:r>
+        <w:t>Summoner</w:t>
+      </w:r>
+      <w:proofErr w:type="spellEnd"/>
+      <w:r>
+        <w:t xml:space="preserve"> – Get player info on ranks and statistics.</w:t>
+      </w:r>
+    </w:p>
+    <w:p>
+      <w:pPr>
+        <w:pStyle w:val="ListParagraph"/>
+        <w:numPr>
+          <w:ilvl w:val="2"/>
+          <w:numId w:val="1"/>
+        </w:numPr>
+      </w:pPr>
+      <w:r>
+        <w:t>Matches – Get a list of 20 most recent matches for player.</w:t>
+      </w:r>
+    </w:p>
+    <w:p>
+      <w:pPr>
+        <w:pStyle w:val="ListParagraph"/>
+        <w:numPr>
+          <w:ilvl w:val="2"/>
+          <w:numId w:val="1"/>
+        </w:numPr>
+      </w:pPr>
+      <w:r>
+        <w:t>Match – Get info on a specific match for player.</w:t>
+      </w:r>
+    </w:p>
+    <w:p>
+      <w:pPr>
+        <w:pStyle w:val="ListParagraph"/>
+        <w:numPr>
+          <w:ilvl w:val="2"/>
+          <w:numId w:val="1"/>
+        </w:numPr>
+      </w:pPr>
+      <w:r>
+        <w:t>Timeline – Get a timeline on a specific match for player.</w:t>
+      </w:r>
+    </w:p>
+    <w:p>
+      <w:pPr>
+        <w:pStyle w:val="ListParagraph"/>
+        <w:numPr>
+          <w:ilvl w:val="2"/>
+          <w:numId w:val="1"/>
+        </w:numPr>
+      </w:pPr>
+      <w:r>
+        <w:t>Mastery – Get top mastery champions for player.</w:t>
+      </w:r>
+    </w:p>
+    <w:p>
+      <w:pPr>
+        <w:pStyle w:val="ListParagraph"/>
+        <w:numPr>
+          <w:ilvl w:val="2"/>
+          <w:numId w:val="1"/>
+        </w:numPr>
+      </w:pPr>
+      <w:r>
+        <w:t>Champion – Get static data info on champion.</w:t>
+      </w:r>
+    </w:p>
+    <w:p>
+      <w:pPr>
+        <w:pStyle w:val="ListParagraph"/>
+        <w:numPr>
+          <w:ilvl w:val="2"/>
+          <w:numId w:val="1"/>
+        </w:numPr>
+      </w:pPr>
+      <w:r>
+        <w:t>Item – Get static data info on item.</w:t>
+      </w:r>
+    </w:p>
+    <w:p>
+      <w:pPr>
+        <w:pStyle w:val="ListParagraph"/>
+        <w:numPr>
+          <w:ilvl w:val="2"/>
+          <w:numId w:val="1"/>
+        </w:numPr>
+      </w:pPr>
+      <w:r>
+        <w:t>Skins – Get skin art for champion.</w:t>
+      </w:r>
+    </w:p>
+    <w:p>
+      <w:pPr>
+        <w:pStyle w:val="ListParagraph"/>
+        <w:numPr>
+          <w:ilvl w:val="2"/>
+          <w:numId w:val="1"/>
+        </w:numPr>
+      </w:pPr>
+      <w:r>
+        <w:t>Icon – Get profile icon.</w:t>
+      </w:r>
+    </w:p>
+    <w:p>
+      <w:pPr>
+        <w:pStyle w:val="ListParagraph"/>
+        <w:numPr>
+          <w:ilvl w:val="2"/>
+          <w:numId w:val="1"/>
+        </w:numPr>
+      </w:pPr>
+      <w:r>
+        <w:t>Emote – Get emote.</w:t>
+      </w:r>
+    </w:p>
+    <w:p>
+      <w:pPr>
+        <w:pStyle w:val="ListParagraph"/>
+        <w:numPr>
+          <w:ilvl w:val="2"/>
+          <w:numId w:val="1"/>
+        </w:numPr>
+      </w:pPr>
+      <w:r>
+        <w:t>Top – Get the top champions for a role.</w:t>
+      </w:r>
+    </w:p>
+    <w:p>
+      <w:pPr>
+        <w:pStyle w:val="ListParagraph"/>
+        <w:numPr>
+          <w:ilvl w:val="2"/>
+          <w:numId w:val="1"/>
+        </w:numPr>
+      </w:pPr>
+      <w:r>
+        <w:t>Stats – Get champion statistics.</w:t>
+      </w:r>
+    </w:p>
+    <w:p>
+      <w:pPr>
+        <w:pStyle w:val="ListParagraph"/>
+        <w:numPr>
+          <w:ilvl w:val="2"/>
+          <w:numId w:val="1"/>
+        </w:numPr>
+      </w:pPr>
+      <w:r>
+        <w:t>Build – Get top champion builds.</w:t>
+      </w:r>
+    </w:p>
+    <w:p>
+      <w:pPr>
+        <w:pStyle w:val="ListParagraph"/>
+        <w:numPr>
+          <w:ilvl w:val="1"/>
+          <w:numId w:val="1"/>
+        </w:numPr>
+      </w:pPr>
+      <w:r>
+        <w:t>Needs:</w:t>
+      </w:r>
+    </w:p>
+    <w:p>
+      <w:pPr>
+        <w:pStyle w:val="ListParagraph"/>
+        <w:numPr>
+          <w:ilvl w:val="2"/>
+          <w:numId w:val="1"/>
+        </w:numPr>
+      </w:pPr>
+      <w:r>
+        <w:t>Custom Static Data Wrapper for Static Data</w:t>
+      </w:r>
       <w:bookmarkStart w:id="0" w:name="_GoBack"/>
       <w:bookmarkEnd w:id="0"/>
     </w:p>
@@ -687,177 +1075,36 @@
       <w:pPr>
         <w:pStyle w:val="ListParagraph"/>
         <w:numPr>
-          <w:ilvl w:val="0"/>
-          <w:numId w:val="1"/>
-        </w:numPr>
-      </w:pPr>
-      <w:r>
-        <w:t>Cogs:</w:t>
-      </w:r>
-    </w:p>
-    <w:p>
-      <w:pPr>
-        <w:pStyle w:val="ListParagraph"/>
-        <w:numPr>
-          <w:ilvl w:val="1"/>
-          <w:numId w:val="1"/>
-        </w:numPr>
-      </w:pPr>
-      <w:r>
-        <w:t>General – Holds general stuff</w:t>
-      </w:r>
-    </w:p>
-    <w:p>
-      <w:pPr>
-        <w:pStyle w:val="ListParagraph"/>
-        <w:numPr>
-          <w:ilvl w:val="1"/>
-          <w:numId w:val="1"/>
-        </w:numPr>
-      </w:pPr>
-      <w:r>
-        <w:t>Calculator – For math, wolfram alpha</w:t>
-      </w:r>
-    </w:p>
-    <w:p>
-      <w:pPr>
-        <w:pStyle w:val="ListParagraph"/>
-        <w:numPr>
-          <w:ilvl w:val="1"/>
-          <w:numId w:val="1"/>
-        </w:numPr>
-      </w:pPr>
-      <w:r>
-        <w:t>Info Search – For google, wiki, and SIRI type searches</w:t>
-      </w:r>
-    </w:p>
-    <w:p>
-      <w:pPr>
-        <w:pStyle w:val="ListParagraph"/>
-        <w:numPr>
-          <w:ilvl w:val="1"/>
-          <w:numId w:val="1"/>
-        </w:numPr>
-      </w:pPr>
-      <w:r>
-        <w:t>Trivia – For holding trivia sessions</w:t>
-      </w:r>
-    </w:p>
-    <w:p>
-      <w:pPr>
-        <w:pStyle w:val="ListParagraph"/>
-        <w:numPr>
-          <w:ilvl w:val="1"/>
-          <w:numId w:val="1"/>
-        </w:numPr>
-      </w:pPr>
-      <w:r>
-        <w:t>Music – Play music, create playlists.</w:t>
-      </w:r>
-    </w:p>
-    <w:p>
-      <w:pPr>
-        <w:pStyle w:val="ListParagraph"/>
-        <w:numPr>
-          <w:ilvl w:val="1"/>
-          <w:numId w:val="1"/>
-        </w:numPr>
-      </w:pPr>
-      <w:proofErr w:type="spellStart"/>
-      <w:r>
-        <w:t>LoL</w:t>
-      </w:r>
-      <w:proofErr w:type="spellEnd"/>
-      <w:r>
-        <w:t xml:space="preserve"> – Search players, champions, items, spells, art, lore, statistics</w:t>
-      </w:r>
-    </w:p>
-    <w:p>
-      <w:pPr>
-        <w:pStyle w:val="ListParagraph"/>
-        <w:numPr>
-          <w:ilvl w:val="1"/>
-          <w:numId w:val="1"/>
-        </w:numPr>
-      </w:pPr>
-      <w:r>
-        <w:t>D&amp;D – Search 5e content, roll die.</w:t>
-      </w:r>
-    </w:p>
-    <w:p>
-      <w:pPr>
-        <w:pStyle w:val="ListParagraph"/>
-        <w:numPr>
-          <w:ilvl w:val="1"/>
-          <w:numId w:val="1"/>
-        </w:numPr>
-      </w:pPr>
-      <w:r>
-        <w:t>RPG – Manage the RPG game for each user.</w:t>
-      </w:r>
-    </w:p>
-    <w:p>
-      <w:pPr>
-        <w:pStyle w:val="ListParagraph"/>
-        <w:numPr>
-          <w:ilvl w:val="1"/>
-          <w:numId w:val="1"/>
-        </w:numPr>
-      </w:pPr>
-      <w:r>
-        <w:t xml:space="preserve">Database Manager – Manage database for </w:t>
-      </w:r>
-      <w:proofErr w:type="spellStart"/>
-      <w:r>
-        <w:t>LoL</w:t>
-      </w:r>
-      <w:proofErr w:type="spellEnd"/>
-      <w:r>
-        <w:t>, Trivia, Music, and D&amp;D</w:t>
-      </w:r>
-    </w:p>
-    <w:p>
-      <w:pPr>
-        <w:pStyle w:val="ListParagraph"/>
-        <w:numPr>
-          <w:ilvl w:val="1"/>
-          <w:numId w:val="1"/>
-        </w:numPr>
-      </w:pPr>
-      <w:r>
-        <w:t>Cache Manager – Manage cache for all searches and queries.</w:t>
-      </w:r>
-    </w:p>
-    <w:p>
-      <w:pPr>
-        <w:pStyle w:val="ListParagraph"/>
-        <w:numPr>
-          <w:ilvl w:val="1"/>
-          <w:numId w:val="1"/>
-        </w:numPr>
-      </w:pPr>
-      <w:r>
-        <w:t xml:space="preserve">File Manager – Manage files for </w:t>
-      </w:r>
-      <w:proofErr w:type="spellStart"/>
-      <w:r>
-        <w:t>LoL</w:t>
-      </w:r>
-      <w:proofErr w:type="spellEnd"/>
-      <w:r>
-        <w:t>, Trivia, and Music.</w:t>
-      </w:r>
-    </w:p>
-    <w:p>
-      <w:pPr>
-        <w:pStyle w:val="ListParagraph"/>
-        <w:numPr>
-          <w:ilvl w:val="1"/>
-          <w:numId w:val="1"/>
-        </w:numPr>
-      </w:pPr>
-      <w:r>
-        <w:t>Download Manager – Download songs for Music, etc.</w:t>
+          <w:ilvl w:val="2"/>
+          <w:numId w:val="1"/>
+        </w:numPr>
+      </w:pPr>
+      <w:r>
+        <w:t>Database Manager for Static Data</w:t>
+      </w:r>
+    </w:p>
+    <w:p>
+      <w:pPr>
+        <w:pStyle w:val="ListParagraph"/>
+        <w:numPr>
+          <w:ilvl w:val="2"/>
+          <w:numId w:val="1"/>
+        </w:numPr>
+      </w:pPr>
+      <w:r>
+        <w:t>Cache Manager for Riot API calls, parsed JSON, and database queries.</w:t>
+      </w:r>
+    </w:p>
+    <w:p>
+      <w:pPr>
+        <w:pStyle w:val="ListParagraph"/>
+        <w:numPr>
+          <w:ilvl w:val="2"/>
+          <w:numId w:val="1"/>
+        </w:numPr>
+      </w:pPr>
+      <w:r>
+        <w:t>File Manager for saving JSONs</w:t>
       </w:r>
     </w:p>
     <w:sectPr>

</xml_diff>